<commit_message>
Upload report with link to the repository
</commit_message>
<xml_diff>
--- a/appendix/report.docx
+++ b/appendix/report.docx
@@ -149,7 +149,13 @@
         <w:rPr>
           <w:b/>
         </w:rPr>
-        <w:t xml:space="preserve">Отчет по лабораторной работе №1 </w:t>
+        <w:t>Отчет по лабораторной работе №</w:t>
+      </w:r>
+      <w:r>
+        <w:rPr>
+          <w:b/>
+        </w:rPr>
+        <w:t>3</w:t>
       </w:r>
     </w:p>
     <w:p>
@@ -172,7 +178,7 @@
       </w:pPr>
       <w:r>
         <w:rPr/>
-        <w:t>Создание web-страницы с текстом</w:t>
+        <w:t>Создание первой модели данных и ее регистрация в административном приложении Django</w:t>
       </w:r>
     </w:p>
     <w:p>
@@ -238,7 +244,11 @@
       </w:pPr>
       <w:r>
         <w:rPr/>
-        <w:t>Проверил: Джабраилов Х. А.</w:t>
+        <w:t xml:space="preserve">Проверил: </w:t>
+      </w:r>
+      <w:r>
+        <w:rPr/>
+        <w:t>Фурлетов Ю. М.</w:t>
       </w:r>
     </w:p>
     <w:p>
@@ -274,16 +284,6 @@
     <w:p>
       <w:pPr>
         <w:pStyle w:val="Normal"/>
-        <w:jc w:val="right"/>
-        <w:rPr/>
-      </w:pPr>
-      <w:r>
-        <w:rPr/>
-      </w:r>
-    </w:p>
-    <w:p>
-      <w:pPr>
-        <w:pStyle w:val="Normal"/>
         <w:jc w:val="center"/>
         <w:rPr/>
       </w:pPr>
@@ -305,6 +305,29 @@
       <w:r>
         <w:br w:type="page"/>
       </w:r>
+    </w:p>
+    <w:p>
+      <w:pPr>
+        <w:pStyle w:val="Normal"/>
+        <w:spacing w:lineRule="auto" w:line="360" w:before="0" w:after="200"/>
+        <w:ind w:hanging="0"/>
+        <w:jc w:val="both"/>
+        <w:rPr/>
+      </w:pPr>
+      <w:r>
+        <w:rPr/>
+        <w:tab/>
+      </w:r>
+      <w:r>
+        <w:rPr/>
+        <w:t xml:space="preserve">Ссылка на репозиторий: </w:t>
+      </w:r>
+      <w:hyperlink r:id="rId2">
+        <w:r>
+          <w:rPr/>
+          <w:t>https://github.com/PatriotRossii/informatics_laboratories_10</w:t>
+        </w:r>
+      </w:hyperlink>
     </w:p>
     <w:p>
       <w:pPr>
@@ -341,7 +364,7 @@
                     </pic:cNvPicPr>
                   </pic:nvPicPr>
                   <pic:blipFill>
-                    <a:blip r:embed="rId2"/>
+                    <a:blip r:embed="rId3"/>
                     <a:stretch>
                       <a:fillRect/>
                     </a:stretch>
@@ -413,7 +436,7 @@
                     </pic:cNvPicPr>
                   </pic:nvPicPr>
                   <pic:blipFill>
-                    <a:blip r:embed="rId3"/>
+                    <a:blip r:embed="rId4"/>
                     <a:stretch>
                       <a:fillRect/>
                     </a:stretch>
@@ -485,7 +508,7 @@
                     </pic:cNvPicPr>
                   </pic:nvPicPr>
                   <pic:blipFill>
-                    <a:blip r:embed="rId4"/>
+                    <a:blip r:embed="rId5"/>
                     <a:stretch>
                       <a:fillRect/>
                     </a:stretch>
@@ -557,7 +580,7 @@
                     </pic:cNvPicPr>
                   </pic:nvPicPr>
                   <pic:blipFill>
-                    <a:blip r:embed="rId5"/>
+                    <a:blip r:embed="rId6"/>
                     <a:stretch>
                       <a:fillRect/>
                     </a:stretch>
@@ -629,7 +652,7 @@
                     </pic:cNvPicPr>
                   </pic:nvPicPr>
                   <pic:blipFill>
-                    <a:blip r:embed="rId6"/>
+                    <a:blip r:embed="rId7"/>
                     <a:stretch>
                       <a:fillRect/>
                     </a:stretch>
@@ -701,7 +724,7 @@
                     </pic:cNvPicPr>
                   </pic:nvPicPr>
                   <pic:blipFill>
-                    <a:blip r:embed="rId7"/>
+                    <a:blip r:embed="rId8"/>
                     <a:stretch>
                       <a:fillRect/>
                     </a:stretch>
@@ -761,7 +784,7 @@
                     </pic:cNvPicPr>
                   </pic:nvPicPr>
                   <pic:blipFill>
-                    <a:blip r:embed="rId8"/>
+                    <a:blip r:embed="rId9"/>
                     <a:stretch>
                       <a:fillRect/>
                     </a:stretch>
@@ -833,7 +856,7 @@
                     </pic:cNvPicPr>
                   </pic:nvPicPr>
                   <pic:blipFill>
-                    <a:blip r:embed="rId9"/>
+                    <a:blip r:embed="rId10"/>
                     <a:stretch>
                       <a:fillRect/>
                     </a:stretch>
@@ -893,7 +916,7 @@
                     </pic:cNvPicPr>
                   </pic:nvPicPr>
                   <pic:blipFill>
-                    <a:blip r:embed="rId10"/>
+                    <a:blip r:embed="rId11"/>
                     <a:stretch>
                       <a:fillRect/>
                     </a:stretch>
@@ -919,7 +942,7 @@
       </w:r>
     </w:p>
     <w:sectPr>
-      <w:footerReference w:type="default" r:id="rId11"/>
+      <w:footerReference w:type="default" r:id="rId12"/>
       <w:type w:val="nextPage"/>
       <w:pgSz w:w="11906" w:h="16838"/>
       <w:pgMar w:left="1418" w:right="1134" w:gutter="0" w:header="0" w:top="1134" w:footer="709" w:bottom="1134"/>

</xml_diff>